<commit_message>
added erm from mysql workbench
</commit_message>
<xml_diff>
--- a/Project_analyse/Analysieren.docx
+++ b/Project_analyse/Analysieren.docx
@@ -720,7 +720,7 @@
     </w:p>
     <w:p>
       <w:pPr>
-        <w:pStyle w:val="Heading2"/>
+        <w:pStyle w:val="Heading3"/>
         <w:rPr>
           <w:lang w:val="de-CH"/>
         </w:rPr>
@@ -730,6 +730,7 @@
           <w:noProof/>
           <w:lang w:val="de-CH"/>
         </w:rPr>
+        <w:lastRenderedPageBreak/>
         <w:drawing>
           <wp:anchor distT="0" distB="0" distL="114300" distR="114300" simplePos="0" relativeHeight="251658242" behindDoc="1" locked="0" layoutInCell="1" allowOverlap="1" wp14:anchorId="2CEAA070" wp14:editId="41A93E71">
             <wp:simplePos x="0" y="0"/>
@@ -790,7 +791,19 @@
         <w:rPr>
           <w:lang w:val="de-CH"/>
         </w:rPr>
-        <w:t>Persona3:</w:t>
+        <w:t>Persona</w:t>
+      </w:r>
+      <w:r>
+        <w:rPr>
+          <w:lang w:val="de-CH"/>
+        </w:rPr>
+        <w:t xml:space="preserve"> </w:t>
+      </w:r>
+      <w:r>
+        <w:rPr>
+          <w:lang w:val="de-CH"/>
+        </w:rPr>
+        <w:t>3:</w:t>
       </w:r>
     </w:p>
     <w:p>
@@ -1163,6 +1176,7 @@
         <w:rPr>
           <w:noProof/>
         </w:rPr>
+        <w:lastRenderedPageBreak/>
         <w:drawing>
           <wp:inline distT="0" distB="0" distL="0" distR="0" wp14:anchorId="116D98AB" wp14:editId="674D0201">
             <wp:extent cx="5103637" cy="9174006"/>
@@ -1212,6 +1226,7 @@
         <w:pStyle w:val="Heading2"/>
       </w:pPr>
       <w:r>
+        <w:lastRenderedPageBreak/>
         <w:t>Schnittstellenplanung:</w:t>
       </w:r>
     </w:p>
@@ -1896,25 +1911,55 @@
           <w:tcPr>
             <w:tcW w:w="4180" w:type="dxa"/>
           </w:tcPr>
-          <w:p/>
+          <w:p>
+            <w:r>
+              <w:t>/info</w:t>
+            </w:r>
+          </w:p>
         </w:tc>
         <w:tc>
           <w:tcPr>
             <w:tcW w:w="1614" w:type="dxa"/>
           </w:tcPr>
-          <w:p/>
+          <w:p>
+            <w:r>
+              <w:t>Keine</w:t>
+            </w:r>
+          </w:p>
         </w:tc>
         <w:tc>
           <w:tcPr>
             <w:tcW w:w="1615" w:type="dxa"/>
           </w:tcPr>
-          <w:p/>
+          <w:p>
+            <w:r>
+              <w:t>500 HTTP Error</w:t>
+            </w:r>
+          </w:p>
         </w:tc>
         <w:tc>
           <w:tcPr>
             <w:tcW w:w="1615" w:type="dxa"/>
           </w:tcPr>
-          <w:p/>
+          <w:p>
+            <w:pPr>
+              <w:rPr>
+                <w:lang w:val="de-CH"/>
+              </w:rPr>
+            </w:pPr>
+            <w:r>
+              <w:rPr>
+                <w:lang w:val="de-CH"/>
+              </w:rPr>
+              <w:t>Zeigt an infos über d</w:t>
+            </w:r>
+            <w:r>
+              <w:rPr>
+                <w:lang w:val="de-CH"/>
+              </w:rPr>
+              <w:t>en cowrking space</w:t>
+            </w:r>
+          </w:p>
         </w:tc>
       </w:tr>
     </w:tbl>
@@ -1923,6 +1968,7 @@
         <w:pStyle w:val="Heading2"/>
       </w:pPr>
       <w:r>
+        <w:lastRenderedPageBreak/>
         <w:t>Seque</w:t>
       </w:r>
       <w:r>
@@ -1954,6 +2000,98 @@
                     <a:xfrm>
                       <a:off x="0" y="0"/>
                       <a:ext cx="5731510" cy="4074160"/>
+                    </a:xfrm>
+                    <a:prstGeom prst="rect">
+                      <a:avLst/>
+                    </a:prstGeom>
+                  </pic:spPr>
+                </pic:pic>
+              </a:graphicData>
+            </a:graphic>
+          </wp:inline>
+        </w:drawing>
+      </w:r>
+    </w:p>
+    <w:p>
+      <w:pPr>
+        <w:pStyle w:val="Heading2"/>
+      </w:pPr>
+      <w:r>
+        <w:t>Fachklassendiagramm:</w:t>
+      </w:r>
+    </w:p>
+    <w:p>
+      <w:r>
+        <w:drawing>
+          <wp:inline distT="0" distB="0" distL="0" distR="0" wp14:anchorId="717B3F1E" wp14:editId="203156B7">
+            <wp:extent cx="3505689" cy="2800741"/>
+            <wp:effectExtent l="0" t="0" r="0" b="0"/>
+            <wp:docPr id="3" name="Picture 3" descr="Diagram&#10;&#10;Description automatically generated"/>
+            <wp:cNvGraphicFramePr>
+              <a:graphicFrameLocks xmlns:a="http://schemas.openxmlformats.org/drawingml/2006/main" noChangeAspect="1"/>
+            </wp:cNvGraphicFramePr>
+            <a:graphic xmlns:a="http://schemas.openxmlformats.org/drawingml/2006/main">
+              <a:graphicData uri="http://schemas.openxmlformats.org/drawingml/2006/picture">
+                <pic:pic xmlns:pic="http://schemas.openxmlformats.org/drawingml/2006/picture">
+                  <pic:nvPicPr>
+                    <pic:cNvPr id="3" name="Picture 3" descr="Diagram&#10;&#10;Description automatically generated"/>
+                    <pic:cNvPicPr/>
+                  </pic:nvPicPr>
+                  <pic:blipFill>
+                    <a:blip r:embed="rId10"/>
+                    <a:stretch>
+                      <a:fillRect/>
+                    </a:stretch>
+                  </pic:blipFill>
+                  <pic:spPr>
+                    <a:xfrm>
+                      <a:off x="0" y="0"/>
+                      <a:ext cx="3505689" cy="2800741"/>
+                    </a:xfrm>
+                    <a:prstGeom prst="rect">
+                      <a:avLst/>
+                    </a:prstGeom>
+                  </pic:spPr>
+                </pic:pic>
+              </a:graphicData>
+            </a:graphic>
+          </wp:inline>
+        </w:drawing>
+      </w:r>
+    </w:p>
+    <w:p>
+      <w:r>
+        <w:t>ERM:</w:t>
+      </w:r>
+    </w:p>
+    <w:p>
+      <w:r>
+        <w:lastRenderedPageBreak/>
+        <w:drawing>
+          <wp:inline distT="0" distB="0" distL="0" distR="0" wp14:anchorId="74954F65" wp14:editId="05563607">
+            <wp:extent cx="5731510" cy="1886585"/>
+            <wp:effectExtent l="0" t="0" r="2540" b="0"/>
+            <wp:docPr id="4" name="Picture 4" descr="Graphical user interface&#10;&#10;Description automatically generated with medium confidence"/>
+            <wp:cNvGraphicFramePr>
+              <a:graphicFrameLocks xmlns:a="http://schemas.openxmlformats.org/drawingml/2006/main" noChangeAspect="1"/>
+            </wp:cNvGraphicFramePr>
+            <a:graphic xmlns:a="http://schemas.openxmlformats.org/drawingml/2006/main">
+              <a:graphicData uri="http://schemas.openxmlformats.org/drawingml/2006/picture">
+                <pic:pic xmlns:pic="http://schemas.openxmlformats.org/drawingml/2006/picture">
+                  <pic:nvPicPr>
+                    <pic:cNvPr id="4" name="Picture 4" descr="Graphical user interface&#10;&#10;Description automatically generated with medium confidence"/>
+                    <pic:cNvPicPr/>
+                  </pic:nvPicPr>
+                  <pic:blipFill>
+                    <a:blip r:embed="rId11"/>
+                    <a:stretch>
+                      <a:fillRect/>
+                    </a:stretch>
+                  </pic:blipFill>
+                  <pic:spPr>
+                    <a:xfrm>
+                      <a:off x="0" y="0"/>
+                      <a:ext cx="5731510" cy="1886585"/>
                     </a:xfrm>
                     <a:prstGeom prst="rect">
                       <a:avLst/>

</xml_diff>